<commit_message>
feat: pemeriksaan SOAP form UI, fix jadwal dokter CRUD
</commit_message>
<xml_diff>
--- a/app/Templates/word/antrian_template.docx
+++ b/app/Templates/word/antrian_template.docx
@@ -5,7 +5,7 @@
     <w:p>
       <w:pPr>
         <w:pBdr>
-          <w:bottom w:val="double" w:sz="6" w:space="1" w:color="auto"/>
+          <w:bottom w:val="double" w:sz="6" w:space="0" w:color="auto"/>
         </w:pBdr>
         <w:spacing w:line="276" w:lineRule="auto"/>
         <w:jc w:val="center"/>
@@ -13,8 +13,6 @@
           <w:rFonts w:eastAsiaTheme="majorEastAsia"/>
           <w:b/>
           <w:bCs/>
-          <w:sz w:val="18"/>
-          <w:szCs w:val="18"/>
           <w:lang w:val="en-US"/>
         </w:rPr>
       </w:pPr>
@@ -23,8 +21,6 @@
           <w:rFonts w:eastAsiaTheme="majorEastAsia"/>
           <w:b/>
           <w:bCs/>
-          <w:sz w:val="18"/>
-          <w:szCs w:val="18"/>
           <w:lang w:val="en-US"/>
         </w:rPr>
         <w:t xml:space="preserve">NOMOR </w:t>
@@ -34,11 +30,44 @@
           <w:rFonts w:eastAsiaTheme="majorEastAsia"/>
           <w:b/>
           <w:bCs/>
-          <w:sz w:val="18"/>
-          <w:szCs w:val="18"/>
           <w:lang w:val="en-US"/>
         </w:rPr>
         <w:t>ANTRIAN</w:t>
+      </w:r>
+    </w:p>
+    <w:p>
+      <w:pPr>
+        <w:pBdr>
+          <w:bottom w:val="double" w:sz="6" w:space="0" w:color="auto"/>
+        </w:pBdr>
+        <w:spacing w:line="276" w:lineRule="auto"/>
+        <w:jc w:val="center"/>
+        <w:rPr>
+          <w:rFonts w:eastAsiaTheme="majorEastAsia"/>
+          <w:sz w:val="16"/>
+          <w:szCs w:val="16"/>
+          <w:lang w:val="en-US"/>
+        </w:rPr>
+      </w:pPr>
+      <w:proofErr w:type="spellStart"/>
+      <w:r>
+        <w:rPr>
+          <w:rFonts w:eastAsiaTheme="majorEastAsia"/>
+          <w:sz w:val="16"/>
+          <w:szCs w:val="16"/>
+          <w:lang w:val="en-US"/>
+        </w:rPr>
+        <w:t>Menuju</w:t>
+      </w:r>
+      <w:proofErr w:type="spellEnd"/>
+      <w:r>
+        <w:rPr>
+          <w:rFonts w:eastAsiaTheme="majorEastAsia"/>
+          <w:sz w:val="16"/>
+          <w:szCs w:val="16"/>
+          <w:lang w:val="en-US"/>
+        </w:rPr>
+        <w:t xml:space="preserve"> Nurse Station</w:t>
       </w:r>
     </w:p>
     <w:p>
@@ -350,6 +379,7 @@
         </v:shapetype>
         <v:shape id="WordPictureWatermark685658094" o:spid="_x0000_s1026" type="#_x0000_t75" style="position:absolute;left:0;text-align:left;margin-left:0;margin-top:0;width:147.35pt;height:47.35pt;z-index:-251657216;mso-position-horizontal:center;mso-position-horizontal-relative:margin;mso-position-vertical:center;mso-position-vertical-relative:margin" o:allowincell="f">
           <v:imagedata r:id="rId1" o:title="logo_rs_baru" gain="19661f" blacklevel="22938f"/>
+          <w10:wrap anchorx="margin" anchory="margin"/>
         </v:shape>
       </w:pict>
     </w:r>
@@ -389,6 +419,7 @@
         </v:shapetype>
         <v:shape id="WordPictureWatermark685658095" o:spid="_x0000_s1027" type="#_x0000_t75" style="position:absolute;left:0;text-align:left;margin-left:0;margin-top:0;width:147.35pt;height:47.35pt;z-index:-251656192;mso-position-horizontal:center;mso-position-horizontal-relative:margin;mso-position-vertical:center;mso-position-vertical-relative:margin" o:allowincell="f">
           <v:imagedata r:id="rId1" o:title="logo_rs_baru" gain="19661f" blacklevel="22938f"/>
+          <w10:wrap anchorx="margin" anchory="margin"/>
         </v:shape>
       </w:pict>
     </w:r>
@@ -428,6 +459,7 @@
         </v:shapetype>
         <v:shape id="WordPictureWatermark685658093" o:spid="_x0000_s1025" type="#_x0000_t75" style="position:absolute;left:0;text-align:left;margin-left:0;margin-top:0;width:147.35pt;height:47.35pt;z-index:-251658240;mso-position-horizontal:center;mso-position-horizontal-relative:margin;mso-position-vertical:center;mso-position-vertical-relative:margin" o:allowincell="f">
           <v:imagedata r:id="rId1" o:title="logo_rs_baru" gain="19661f" blacklevel="22938f"/>
+          <w10:wrap anchorx="margin" anchory="margin"/>
         </v:shape>
       </w:pict>
     </w:r>

</xml_diff>